<commit_message>
lendo todas as células
</commit_message>
<xml_diff>
--- a/CoisasImportantesMaven/Video.docx
+++ b/CoisasImportantesMaven/Video.docx
@@ -117,7 +117,7 @@
           </mc:Choice>
           <mc:Fallback>
             <w:pict>
-              <v:shapetype w14:anchorId="121FC758" id="_x0000_t13" coordsize="21600,21600" o:spt="13" adj="16200,5400" path="m@0,l@0@1,0@1,0@2@0@2@0,21600,21600,10800xe">
+              <v:shapetype w14:anchorId="1C5E0A7B" id="_x0000_t13" coordsize="21600,21600" o:spt="13" adj="16200,5400" path="m@0,l@0@1,0@1,0@2@0@2@0,21600,21600,10800xe">
                 <v:stroke joinstyle="miter"/>
                 <v:formulas>
                   <v:f eqn="val #0"/>
@@ -338,6 +338,88 @@
           </wp:inline>
         </w:drawing>
       </w:r>
+    </w:p>
+    <w:p>
+      <w:pPr>
+        <w:rPr>
+          <w:lang w:val="pt-BR"/>
+        </w:rPr>
+      </w:pPr>
+      <w:r>
+        <w:rPr>
+          <w:lang w:val="pt-BR"/>
+        </w:rPr>
+        <w:lastRenderedPageBreak/>
+        <w:t xml:space="preserve">Depois de adicionar as dependências, temos um novo diretório, o </w:t>
+      </w:r>
+      <w:proofErr w:type="spellStart"/>
+      <w:r>
+        <w:rPr>
+          <w:lang w:val="pt-BR"/>
+        </w:rPr>
+        <w:t>MavenDependeces</w:t>
+      </w:r>
+      <w:proofErr w:type="spellEnd"/>
+      <w:r>
+        <w:rPr>
+          <w:lang w:val="pt-BR"/>
+        </w:rPr>
+        <w:t>:</w:t>
+      </w:r>
+    </w:p>
+    <w:p>
+      <w:pPr>
+        <w:rPr>
+          <w:lang w:val="pt-BR"/>
+        </w:rPr>
+      </w:pPr>
+      <w:r>
+        <w:rPr>
+          <w:noProof/>
+        </w:rPr>
+        <w:drawing>
+          <wp:inline distT="0" distB="0" distL="0" distR="0" wp14:anchorId="041231D8" wp14:editId="394F9AEF">
+            <wp:extent cx="5612130" cy="2137410"/>
+            <wp:effectExtent l="0" t="0" r="7620" b="0"/>
+            <wp:docPr id="5" name="Imagem 5"/>
+            <wp:cNvGraphicFramePr>
+              <a:graphicFrameLocks xmlns:a="http://schemas.openxmlformats.org/drawingml/2006/main" noChangeAspect="1"/>
+            </wp:cNvGraphicFramePr>
+            <a:graphic xmlns:a="http://schemas.openxmlformats.org/drawingml/2006/main">
+              <a:graphicData uri="http://schemas.openxmlformats.org/drawingml/2006/picture">
+                <pic:pic xmlns:pic="http://schemas.openxmlformats.org/drawingml/2006/picture">
+                  <pic:nvPicPr>
+                    <pic:cNvPr id="1" name=""/>
+                    <pic:cNvPicPr/>
+                  </pic:nvPicPr>
+                  <pic:blipFill>
+                    <a:blip r:embed="rId8"/>
+                    <a:stretch>
+                      <a:fillRect/>
+                    </a:stretch>
+                  </pic:blipFill>
+                  <pic:spPr>
+                    <a:xfrm>
+                      <a:off x="0" y="0"/>
+                      <a:ext cx="5612130" cy="2137410"/>
+                    </a:xfrm>
+                    <a:prstGeom prst="rect">
+                      <a:avLst/>
+                    </a:prstGeom>
+                  </pic:spPr>
+                </pic:pic>
+              </a:graphicData>
+            </a:graphic>
+          </wp:inline>
+        </w:drawing>
+      </w:r>
+    </w:p>
+    <w:p>
+      <w:pPr>
+        <w:rPr>
+          <w:lang w:val="pt-BR"/>
+        </w:rPr>
+      </w:pPr>
     </w:p>
     <w:p>
       <w:pPr>

</xml_diff>